<commit_message>
Notitie aan 'EIND SubscribeMe.docx' toegevoegd, yii verwijderd -> CodeIgniter naar root verplaatst.
</commit_message>
<xml_diff>
--- a/Documentatie/Verslagen/EIND SubscribeMe.docx
+++ b/Documentatie/Verslagen/EIND SubscribeMe.docx
@@ -2372,6 +2372,9 @@
       <w:pPr>
         <w:pStyle w:val="Geenafstand"/>
       </w:pPr>
+      <w:r>
+        <w:t>- LDAP opschrijven (vervuild -&gt;  toetsen van gegevens in de LDAP is moeilijk)</w:t>
+      </w:r>
     </w:p>
     <w:p>
       <w:pPr>
@@ -2882,7 +2885,7 @@
             <w:rPr>
               <w:noProof/>
             </w:rPr>
-            <w:t>8</w:t>
+            <w:t>6</w:t>
           </w:r>
         </w:fldSimple>
       </w:p>
@@ -4330,7 +4333,7 @@
 </file>
 
 <file path=customXml/itemProps1.xml><?xml version="1.0" encoding="utf-8"?>
-<ds:datastoreItem xmlns:ds="http://schemas.openxmlformats.org/officeDocument/2006/customXml" ds:itemID="{1608D2F9-942C-4B7B-92C8-444B4D2AA3DA}">
+<ds:datastoreItem xmlns:ds="http://schemas.openxmlformats.org/officeDocument/2006/customXml" ds:itemID="{D55230E0-23E5-41DD-B840-60A9B9D9C13C}">
   <ds:schemaRefs>
     <ds:schemaRef ds:uri="http://schemas.openxmlformats.org/officeDocument/2006/bibliography"/>
   </ds:schemaRefs>

</xml_diff>

<commit_message>
'Definitiestudie', 'Tussenverslag' en 'Conceptontwerp' afgerond.
(Technisch ontwerp moet nog....)
</commit_message>
<xml_diff>
--- a/Documentatie/Verslagen/EIND SubscribeMe.docx
+++ b/Documentatie/Verslagen/EIND SubscribeMe.docx
@@ -192,6 +192,7 @@
       </w:pPr>
       <w:bookmarkStart w:id="0" w:name="_Toc355781038"/>
       <w:bookmarkStart w:id="1" w:name="_Toc356300490"/>
+      <w:bookmarkStart w:id="2" w:name="_Toc357172382"/>
       <w:proofErr w:type="spellStart"/>
       <w:r>
         <w:lastRenderedPageBreak/>
@@ -199,6 +200,7 @@
       </w:r>
       <w:bookmarkEnd w:id="0"/>
       <w:bookmarkEnd w:id="1"/>
+      <w:bookmarkEnd w:id="2"/>
       <w:proofErr w:type="spellEnd"/>
     </w:p>
     <w:p>
@@ -338,14 +340,16 @@
       <w:r>
         <w:br w:type="page"/>
       </w:r>
-      <w:bookmarkStart w:id="2" w:name="_Toc355781039"/>
-      <w:bookmarkStart w:id="3" w:name="_Toc356300491"/>
+      <w:bookmarkStart w:id="3" w:name="_Toc355781039"/>
+      <w:bookmarkStart w:id="4" w:name="_Toc356300491"/>
+      <w:bookmarkStart w:id="5" w:name="_Toc357172383"/>
       <w:r>
         <w:lastRenderedPageBreak/>
         <w:t>Samenvatting</w:t>
       </w:r>
-      <w:bookmarkEnd w:id="2"/>
       <w:bookmarkEnd w:id="3"/>
+      <w:bookmarkEnd w:id="4"/>
+      <w:bookmarkEnd w:id="5"/>
     </w:p>
     <w:p>
       <w:pPr>
@@ -457,9 +461,7 @@
             <w:pStyle w:val="Kopvaninhoudsopgave"/>
             <w:spacing w:before="0"/>
             <w:rPr>
-              <w:rFonts w:eastAsiaTheme="minorEastAsia"/>
               <w:noProof/>
-              <w:lang w:eastAsia="nl-NL"/>
             </w:rPr>
           </w:pPr>
           <w:r>
@@ -487,7 +489,7 @@
               <w:lang w:eastAsia="nl-NL"/>
             </w:rPr>
           </w:pPr>
-          <w:hyperlink w:anchor="_Toc356300492" w:history="1">
+          <w:hyperlink w:anchor="_Toc357172384" w:history="1">
             <w:r>
               <w:rPr>
                 <w:rStyle w:val="Hyperlink"/>
@@ -514,7 +516,7 @@
                 <w:noProof/>
                 <w:webHidden/>
               </w:rPr>
-              <w:instrText xml:space="preserve"> PAGEREF _Toc356300492 \h </w:instrText>
+              <w:instrText xml:space="preserve"> PAGEREF _Toc357172384 \h </w:instrText>
             </w:r>
             <w:r>
               <w:rPr>
@@ -534,7 +536,147 @@
                 <w:noProof/>
                 <w:webHidden/>
               </w:rPr>
-              <w:t>5</w:t>
+              <w:t>6</w:t>
+            </w:r>
+            <w:r>
+              <w:rPr>
+                <w:noProof/>
+                <w:webHidden/>
+              </w:rPr>
+              <w:fldChar w:fldCharType="end"/>
+            </w:r>
+          </w:hyperlink>
+        </w:p>
+        <w:p>
+          <w:pPr>
+            <w:pStyle w:val="Inhopg1"/>
+            <w:tabs>
+              <w:tab w:val="right" w:leader="dot" w:pos="9062"/>
+            </w:tabs>
+            <w:rPr>
+              <w:rFonts w:eastAsiaTheme="minorEastAsia"/>
+              <w:noProof/>
+              <w:lang w:eastAsia="nl-NL"/>
+            </w:rPr>
+          </w:pPr>
+          <w:hyperlink w:anchor="_Toc357172385" w:history="1">
+            <w:r>
+              <w:rPr>
+                <w:rStyle w:val="Hyperlink"/>
+                <w:noProof/>
+              </w:rPr>
+              <w:t>2. Doelstelling</w:t>
+            </w:r>
+            <w:r>
+              <w:rPr>
+                <w:noProof/>
+                <w:webHidden/>
+              </w:rPr>
+              <w:tab/>
+            </w:r>
+            <w:r>
+              <w:rPr>
+                <w:noProof/>
+                <w:webHidden/>
+              </w:rPr>
+              <w:fldChar w:fldCharType="begin"/>
+            </w:r>
+            <w:r>
+              <w:rPr>
+                <w:noProof/>
+                <w:webHidden/>
+              </w:rPr>
+              <w:instrText xml:space="preserve"> PAGEREF _Toc357172385 \h </w:instrText>
+            </w:r>
+            <w:r>
+              <w:rPr>
+                <w:noProof/>
+                <w:webHidden/>
+              </w:rPr>
+            </w:r>
+            <w:r>
+              <w:rPr>
+                <w:noProof/>
+                <w:webHidden/>
+              </w:rPr>
+              <w:fldChar w:fldCharType="separate"/>
+            </w:r>
+            <w:r>
+              <w:rPr>
+                <w:noProof/>
+                <w:webHidden/>
+              </w:rPr>
+              <w:t>7</w:t>
+            </w:r>
+            <w:r>
+              <w:rPr>
+                <w:noProof/>
+                <w:webHidden/>
+              </w:rPr>
+              <w:fldChar w:fldCharType="end"/>
+            </w:r>
+          </w:hyperlink>
+        </w:p>
+        <w:p>
+          <w:pPr>
+            <w:pStyle w:val="Inhopg1"/>
+            <w:tabs>
+              <w:tab w:val="right" w:leader="dot" w:pos="9062"/>
+            </w:tabs>
+            <w:rPr>
+              <w:rFonts w:eastAsiaTheme="minorEastAsia"/>
+              <w:noProof/>
+              <w:lang w:eastAsia="nl-NL"/>
+            </w:rPr>
+          </w:pPr>
+          <w:hyperlink w:anchor="_Toc357172386" w:history="1">
+            <w:r>
+              <w:rPr>
+                <w:rStyle w:val="Hyperlink"/>
+                <w:noProof/>
+              </w:rPr>
+              <w:t>3. Programma van eisen (en randvoorwaarden)</w:t>
+            </w:r>
+            <w:r>
+              <w:rPr>
+                <w:noProof/>
+                <w:webHidden/>
+              </w:rPr>
+              <w:tab/>
+            </w:r>
+            <w:r>
+              <w:rPr>
+                <w:noProof/>
+                <w:webHidden/>
+              </w:rPr>
+              <w:fldChar w:fldCharType="begin"/>
+            </w:r>
+            <w:r>
+              <w:rPr>
+                <w:noProof/>
+                <w:webHidden/>
+              </w:rPr>
+              <w:instrText xml:space="preserve"> PAGEREF _Toc357172386 \h </w:instrText>
+            </w:r>
+            <w:r>
+              <w:rPr>
+                <w:noProof/>
+                <w:webHidden/>
+              </w:rPr>
+            </w:r>
+            <w:r>
+              <w:rPr>
+                <w:noProof/>
+                <w:webHidden/>
+              </w:rPr>
+              <w:fldChar w:fldCharType="separate"/>
+            </w:r>
+            <w:r>
+              <w:rPr>
+                <w:noProof/>
+                <w:webHidden/>
+              </w:rPr>
+              <w:t>7</w:t>
             </w:r>
             <w:r>
               <w:rPr>
@@ -557,13 +699,13 @@
               <w:lang w:eastAsia="nl-NL"/>
             </w:rPr>
           </w:pPr>
-          <w:hyperlink w:anchor="_Toc356300493" w:history="1">
+          <w:hyperlink w:anchor="_Toc357172387" w:history="1">
             <w:r>
               <w:rPr>
                 <w:rStyle w:val="Hyperlink"/>
                 <w:noProof/>
               </w:rPr>
-              <w:t>1.1 Contactgegevens</w:t>
+              <w:t>3.1 Eisen</w:t>
             </w:r>
             <w:r>
               <w:rPr>
@@ -584,7 +726,7 @@
                 <w:noProof/>
                 <w:webHidden/>
               </w:rPr>
-              <w:instrText xml:space="preserve"> PAGEREF _Toc356300493 \h </w:instrText>
+              <w:instrText xml:space="preserve"> PAGEREF _Toc357172387 \h </w:instrText>
             </w:r>
             <w:r>
               <w:rPr>
@@ -604,7 +746,77 @@
                 <w:noProof/>
                 <w:webHidden/>
               </w:rPr>
-              <w:t>5</w:t>
+              <w:t>7</w:t>
+            </w:r>
+            <w:r>
+              <w:rPr>
+                <w:noProof/>
+                <w:webHidden/>
+              </w:rPr>
+              <w:fldChar w:fldCharType="end"/>
+            </w:r>
+          </w:hyperlink>
+        </w:p>
+        <w:p>
+          <w:pPr>
+            <w:pStyle w:val="Inhopg2"/>
+            <w:tabs>
+              <w:tab w:val="right" w:leader="dot" w:pos="9062"/>
+            </w:tabs>
+            <w:rPr>
+              <w:rFonts w:eastAsiaTheme="minorEastAsia"/>
+              <w:noProof/>
+              <w:lang w:eastAsia="nl-NL"/>
+            </w:rPr>
+          </w:pPr>
+          <w:hyperlink w:anchor="_Toc357172388" w:history="1">
+            <w:r>
+              <w:rPr>
+                <w:rStyle w:val="Hyperlink"/>
+                <w:noProof/>
+              </w:rPr>
+              <w:t>3.2 Wensen</w:t>
+            </w:r>
+            <w:r>
+              <w:rPr>
+                <w:noProof/>
+                <w:webHidden/>
+              </w:rPr>
+              <w:tab/>
+            </w:r>
+            <w:r>
+              <w:rPr>
+                <w:noProof/>
+                <w:webHidden/>
+              </w:rPr>
+              <w:fldChar w:fldCharType="begin"/>
+            </w:r>
+            <w:r>
+              <w:rPr>
+                <w:noProof/>
+                <w:webHidden/>
+              </w:rPr>
+              <w:instrText xml:space="preserve"> PAGEREF _Toc357172388 \h </w:instrText>
+            </w:r>
+            <w:r>
+              <w:rPr>
+                <w:noProof/>
+                <w:webHidden/>
+              </w:rPr>
+            </w:r>
+            <w:r>
+              <w:rPr>
+                <w:noProof/>
+                <w:webHidden/>
+              </w:rPr>
+              <w:fldChar w:fldCharType="separate"/>
+            </w:r>
+            <w:r>
+              <w:rPr>
+                <w:noProof/>
+                <w:webHidden/>
+              </w:rPr>
+              <w:t>7</w:t>
             </w:r>
             <w:r>
               <w:rPr>
@@ -627,13 +839,13 @@
               <w:lang w:eastAsia="nl-NL"/>
             </w:rPr>
           </w:pPr>
-          <w:hyperlink w:anchor="_Toc356300494" w:history="1">
+          <w:hyperlink w:anchor="_Toc357172389" w:history="1">
             <w:r>
               <w:rPr>
                 <w:rStyle w:val="Hyperlink"/>
                 <w:noProof/>
               </w:rPr>
-              <w:t>2. Doelstelling</w:t>
+              <w:t>4. Methoden</w:t>
             </w:r>
             <w:r>
               <w:rPr>
@@ -654,7 +866,7 @@
                 <w:noProof/>
                 <w:webHidden/>
               </w:rPr>
-              <w:instrText xml:space="preserve"> PAGEREF _Toc356300494 \h </w:instrText>
+              <w:instrText xml:space="preserve"> PAGEREF _Toc357172389 \h </w:instrText>
             </w:r>
             <w:r>
               <w:rPr>
@@ -674,7 +886,7 @@
                 <w:noProof/>
                 <w:webHidden/>
               </w:rPr>
-              <w:t>6</w:t>
+              <w:t>7</w:t>
             </w:r>
             <w:r>
               <w:rPr>
@@ -697,13 +909,13 @@
               <w:lang w:eastAsia="nl-NL"/>
             </w:rPr>
           </w:pPr>
-          <w:hyperlink w:anchor="_Toc356300495" w:history="1">
+          <w:hyperlink w:anchor="_Toc357172390" w:history="1">
             <w:r>
               <w:rPr>
                 <w:rStyle w:val="Hyperlink"/>
                 <w:noProof/>
               </w:rPr>
-              <w:t>3. Programma van eisen (en randvoorwaarden)</w:t>
+              <w:t>5. Technisch ontwerp</w:t>
             </w:r>
             <w:r>
               <w:rPr>
@@ -724,7 +936,7 @@
                 <w:noProof/>
                 <w:webHidden/>
               </w:rPr>
-              <w:instrText xml:space="preserve"> PAGEREF _Toc356300495 \h </w:instrText>
+              <w:instrText xml:space="preserve"> PAGEREF _Toc357172390 \h </w:instrText>
             </w:r>
             <w:r>
               <w:rPr>
@@ -744,7 +956,7 @@
                 <w:noProof/>
                 <w:webHidden/>
               </w:rPr>
-              <w:t>6</w:t>
+              <w:t>7</w:t>
             </w:r>
             <w:r>
               <w:rPr>
@@ -767,13 +979,13 @@
               <w:lang w:eastAsia="nl-NL"/>
             </w:rPr>
           </w:pPr>
-          <w:hyperlink w:anchor="_Toc356300496" w:history="1">
+          <w:hyperlink w:anchor="_Toc357172391" w:history="1">
             <w:r>
               <w:rPr>
                 <w:rStyle w:val="Hyperlink"/>
                 <w:noProof/>
               </w:rPr>
-              <w:t>3.1 Functielijst</w:t>
+              <w:t>5.1 Realisatie</w:t>
             </w:r>
             <w:r>
               <w:rPr>
@@ -794,7 +1006,7 @@
                 <w:noProof/>
                 <w:webHidden/>
               </w:rPr>
-              <w:instrText xml:space="preserve"> PAGEREF _Toc356300496 \h </w:instrText>
+              <w:instrText xml:space="preserve"> PAGEREF _Toc357172391 \h </w:instrText>
             </w:r>
             <w:r>
               <w:rPr>
@@ -814,7 +1026,77 @@
                 <w:noProof/>
                 <w:webHidden/>
               </w:rPr>
-              <w:t>6</w:t>
+              <w:t>7</w:t>
+            </w:r>
+            <w:r>
+              <w:rPr>
+                <w:noProof/>
+                <w:webHidden/>
+              </w:rPr>
+              <w:fldChar w:fldCharType="end"/>
+            </w:r>
+          </w:hyperlink>
+        </w:p>
+        <w:p>
+          <w:pPr>
+            <w:pStyle w:val="Inhopg2"/>
+            <w:tabs>
+              <w:tab w:val="right" w:leader="dot" w:pos="9062"/>
+            </w:tabs>
+            <w:rPr>
+              <w:rFonts w:eastAsiaTheme="minorEastAsia"/>
+              <w:noProof/>
+              <w:lang w:eastAsia="nl-NL"/>
+            </w:rPr>
+          </w:pPr>
+          <w:hyperlink w:anchor="_Toc357172392" w:history="1">
+            <w:r>
+              <w:rPr>
+                <w:rStyle w:val="Hyperlink"/>
+                <w:noProof/>
+              </w:rPr>
+              <w:t>5.2 Testprotocol</w:t>
+            </w:r>
+            <w:r>
+              <w:rPr>
+                <w:noProof/>
+                <w:webHidden/>
+              </w:rPr>
+              <w:tab/>
+            </w:r>
+            <w:r>
+              <w:rPr>
+                <w:noProof/>
+                <w:webHidden/>
+              </w:rPr>
+              <w:fldChar w:fldCharType="begin"/>
+            </w:r>
+            <w:r>
+              <w:rPr>
+                <w:noProof/>
+                <w:webHidden/>
+              </w:rPr>
+              <w:instrText xml:space="preserve"> PAGEREF _Toc357172392 \h </w:instrText>
+            </w:r>
+            <w:r>
+              <w:rPr>
+                <w:noProof/>
+                <w:webHidden/>
+              </w:rPr>
+            </w:r>
+            <w:r>
+              <w:rPr>
+                <w:noProof/>
+                <w:webHidden/>
+              </w:rPr>
+              <w:fldChar w:fldCharType="separate"/>
+            </w:r>
+            <w:r>
+              <w:rPr>
+                <w:noProof/>
+                <w:webHidden/>
+              </w:rPr>
+              <w:t>7</w:t>
             </w:r>
             <w:r>
               <w:rPr>
@@ -837,13 +1119,13 @@
               <w:lang w:eastAsia="nl-NL"/>
             </w:rPr>
           </w:pPr>
-          <w:hyperlink w:anchor="_Toc356300497" w:history="1">
+          <w:hyperlink w:anchor="_Toc357172393" w:history="1">
             <w:r>
               <w:rPr>
                 <w:rStyle w:val="Hyperlink"/>
                 <w:noProof/>
               </w:rPr>
-              <w:t>4. Methoden</w:t>
+              <w:t>6. Problemen en oplossingen</w:t>
             </w:r>
             <w:r>
               <w:rPr>
@@ -864,7 +1146,7 @@
                 <w:noProof/>
                 <w:webHidden/>
               </w:rPr>
-              <w:instrText xml:space="preserve"> PAGEREF _Toc356300497 \h </w:instrText>
+              <w:instrText xml:space="preserve"> PAGEREF _Toc357172393 \h </w:instrText>
             </w:r>
             <w:r>
               <w:rPr>
@@ -884,7 +1166,7 @@
                 <w:noProof/>
                 <w:webHidden/>
               </w:rPr>
-              <w:t>6</w:t>
+              <w:t>7</w:t>
             </w:r>
             <w:r>
               <w:rPr>
@@ -907,13 +1189,13 @@
               <w:lang w:eastAsia="nl-NL"/>
             </w:rPr>
           </w:pPr>
-          <w:hyperlink w:anchor="_Toc356300498" w:history="1">
+          <w:hyperlink w:anchor="_Toc357172394" w:history="1">
             <w:r>
               <w:rPr>
                 <w:rStyle w:val="Hyperlink"/>
                 <w:noProof/>
               </w:rPr>
-              <w:t>5. Problemen en oplossingen</w:t>
+              <w:t>7. Conclusie</w:t>
             </w:r>
             <w:r>
               <w:rPr>
@@ -934,7 +1216,7 @@
                 <w:noProof/>
                 <w:webHidden/>
               </w:rPr>
-              <w:instrText xml:space="preserve"> PAGEREF _Toc356300498 \h </w:instrText>
+              <w:instrText xml:space="preserve"> PAGEREF _Toc357172394 \h </w:instrText>
             </w:r>
             <w:r>
               <w:rPr>
@@ -954,7 +1236,7 @@
                 <w:noProof/>
                 <w:webHidden/>
               </w:rPr>
-              <w:t>6</w:t>
+              <w:t>8</w:t>
             </w:r>
             <w:r>
               <w:rPr>
@@ -977,13 +1259,14 @@
               <w:lang w:eastAsia="nl-NL"/>
             </w:rPr>
           </w:pPr>
-          <w:hyperlink w:anchor="_Toc356300499" w:history="1">
+          <w:hyperlink w:anchor="_Toc357172395" w:history="1">
             <w:r>
               <w:rPr>
                 <w:rStyle w:val="Hyperlink"/>
                 <w:noProof/>
-              </w:rPr>
-              <w:t>6. Conclusie</w:t>
+                <w:lang w:val="en-GB"/>
+              </w:rPr>
+              <w:t>8. Bijlagen</w:t>
             </w:r>
             <w:r>
               <w:rPr>
@@ -1004,7 +1287,7 @@
                 <w:noProof/>
                 <w:webHidden/>
               </w:rPr>
-              <w:instrText xml:space="preserve"> PAGEREF _Toc356300499 \h </w:instrText>
+              <w:instrText xml:space="preserve"> PAGEREF _Toc357172395 \h </w:instrText>
             </w:r>
             <w:r>
               <w:rPr>
@@ -1024,77 +1307,7 @@
                 <w:noProof/>
                 <w:webHidden/>
               </w:rPr>
-              <w:t>7</w:t>
-            </w:r>
-            <w:r>
-              <w:rPr>
-                <w:noProof/>
-                <w:webHidden/>
-              </w:rPr>
-              <w:fldChar w:fldCharType="end"/>
-            </w:r>
-          </w:hyperlink>
-        </w:p>
-        <w:p>
-          <w:pPr>
-            <w:pStyle w:val="Inhopg1"/>
-            <w:tabs>
-              <w:tab w:val="right" w:leader="dot" w:pos="9062"/>
-            </w:tabs>
-            <w:rPr>
-              <w:rFonts w:eastAsiaTheme="minorEastAsia"/>
-              <w:noProof/>
-              <w:lang w:eastAsia="nl-NL"/>
-            </w:rPr>
-          </w:pPr>
-          <w:hyperlink w:anchor="_Toc356300500" w:history="1">
-            <w:r>
-              <w:rPr>
-                <w:rStyle w:val="Hyperlink"/>
-                <w:noProof/>
-              </w:rPr>
-              <w:t>7. Bijlagen</w:t>
-            </w:r>
-            <w:r>
-              <w:rPr>
-                <w:noProof/>
-                <w:webHidden/>
-              </w:rPr>
-              <w:tab/>
-            </w:r>
-            <w:r>
-              <w:rPr>
-                <w:noProof/>
-                <w:webHidden/>
-              </w:rPr>
-              <w:fldChar w:fldCharType="begin"/>
-            </w:r>
-            <w:r>
-              <w:rPr>
-                <w:noProof/>
-                <w:webHidden/>
-              </w:rPr>
-              <w:instrText xml:space="preserve"> PAGEREF _Toc356300500 \h </w:instrText>
-            </w:r>
-            <w:r>
-              <w:rPr>
-                <w:noProof/>
-                <w:webHidden/>
-              </w:rPr>
-            </w:r>
-            <w:r>
-              <w:rPr>
-                <w:noProof/>
-                <w:webHidden/>
-              </w:rPr>
-              <w:fldChar w:fldCharType="separate"/>
-            </w:r>
-            <w:r>
-              <w:rPr>
-                <w:noProof/>
-                <w:webHidden/>
-              </w:rPr>
-              <w:t>8</w:t>
+              <w:t>9</w:t>
             </w:r>
             <w:r>
               <w:rPr>
@@ -1117,13 +1330,14 @@
               <w:lang w:eastAsia="nl-NL"/>
             </w:rPr>
           </w:pPr>
-          <w:hyperlink w:anchor="_Toc356300501" w:history="1">
+          <w:hyperlink w:anchor="_Toc357172396" w:history="1">
             <w:r>
               <w:rPr>
                 <w:rStyle w:val="Hyperlink"/>
                 <w:noProof/>
-              </w:rPr>
-              <w:t>7.1 Planning</w:t>
+                <w:lang w:val="en-GB"/>
+              </w:rPr>
+              <w:t>8.1 Planning</w:t>
             </w:r>
             <w:r>
               <w:rPr>
@@ -1144,7 +1358,7 @@
                 <w:noProof/>
                 <w:webHidden/>
               </w:rPr>
-              <w:instrText xml:space="preserve"> PAGEREF _Toc356300501 \h </w:instrText>
+              <w:instrText xml:space="preserve"> PAGEREF _Toc357172396 \h </w:instrText>
             </w:r>
             <w:r>
               <w:rPr>
@@ -1164,7 +1378,7 @@
                 <w:noProof/>
                 <w:webHidden/>
               </w:rPr>
-              <w:t>8</w:t>
+              <w:t>9</w:t>
             </w:r>
             <w:r>
               <w:rPr>
@@ -1187,13 +1401,14 @@
               <w:lang w:eastAsia="nl-NL"/>
             </w:rPr>
           </w:pPr>
-          <w:hyperlink w:anchor="_Toc356300502" w:history="1">
+          <w:hyperlink w:anchor="_Toc357172397" w:history="1">
             <w:r>
               <w:rPr>
                 <w:rStyle w:val="Hyperlink"/>
                 <w:noProof/>
-              </w:rPr>
-              <w:t>7.2 Use Case Diagram</w:t>
+                <w:lang w:val="en-GB"/>
+              </w:rPr>
+              <w:t>8.2 Use Case Diagram</w:t>
             </w:r>
             <w:r>
               <w:rPr>
@@ -1214,7 +1429,7 @@
                 <w:noProof/>
                 <w:webHidden/>
               </w:rPr>
-              <w:instrText xml:space="preserve"> PAGEREF _Toc356300502 \h </w:instrText>
+              <w:instrText xml:space="preserve"> PAGEREF _Toc357172397 \h </w:instrText>
             </w:r>
             <w:r>
               <w:rPr>
@@ -1234,7 +1449,7 @@
                 <w:noProof/>
                 <w:webHidden/>
               </w:rPr>
-              <w:t>8</w:t>
+              <w:t>9</w:t>
             </w:r>
             <w:r>
               <w:rPr>
@@ -1257,13 +1472,14 @@
               <w:lang w:eastAsia="nl-NL"/>
             </w:rPr>
           </w:pPr>
-          <w:hyperlink w:anchor="_Toc356300503" w:history="1">
+          <w:hyperlink w:anchor="_Toc357172398" w:history="1">
             <w:r>
               <w:rPr>
                 <w:rStyle w:val="Hyperlink"/>
                 <w:noProof/>
-              </w:rPr>
-              <w:t>7.3 Data-analyse</w:t>
+                <w:lang w:val="en-GB"/>
+              </w:rPr>
+              <w:t>8.3 Data-analyse</w:t>
             </w:r>
             <w:r>
               <w:rPr>
@@ -1284,7 +1500,7 @@
                 <w:noProof/>
                 <w:webHidden/>
               </w:rPr>
-              <w:instrText xml:space="preserve"> PAGEREF _Toc356300503 \h </w:instrText>
+              <w:instrText xml:space="preserve"> PAGEREF _Toc357172398 \h </w:instrText>
             </w:r>
             <w:r>
               <w:rPr>
@@ -1304,7 +1520,7 @@
                 <w:noProof/>
                 <w:webHidden/>
               </w:rPr>
-              <w:t>8</w:t>
+              <w:t>9</w:t>
             </w:r>
             <w:r>
               <w:rPr>
@@ -1327,13 +1543,13 @@
               <w:lang w:eastAsia="nl-NL"/>
             </w:rPr>
           </w:pPr>
-          <w:hyperlink w:anchor="_Toc356300504" w:history="1">
+          <w:hyperlink w:anchor="_Toc357172399" w:history="1">
             <w:r>
               <w:rPr>
                 <w:rStyle w:val="Hyperlink"/>
                 <w:noProof/>
               </w:rPr>
-              <w:t>7.4 Schetsen</w:t>
+              <w:t>8.4 Schetsen</w:t>
             </w:r>
             <w:r>
               <w:rPr>
@@ -1354,7 +1570,7 @@
                 <w:noProof/>
                 <w:webHidden/>
               </w:rPr>
-              <w:instrText xml:space="preserve"> PAGEREF _Toc356300504 \h </w:instrText>
+              <w:instrText xml:space="preserve"> PAGEREF _Toc357172399 \h </w:instrText>
             </w:r>
             <w:r>
               <w:rPr>
@@ -1374,7 +1590,7 @@
                 <w:noProof/>
                 <w:webHidden/>
               </w:rPr>
-              <w:t>8</w:t>
+              <w:t>9</w:t>
             </w:r>
             <w:r>
               <w:rPr>
@@ -1397,13 +1613,13 @@
               <w:lang w:eastAsia="nl-NL"/>
             </w:rPr>
           </w:pPr>
-          <w:hyperlink w:anchor="_Toc356300505" w:history="1">
+          <w:hyperlink w:anchor="_Toc357172400" w:history="1">
             <w:r>
               <w:rPr>
                 <w:rStyle w:val="Hyperlink"/>
                 <w:noProof/>
               </w:rPr>
-              <w:t>7.4.1 Login (V1)</w:t>
+              <w:t>8.4.1 Login (V1)</w:t>
             </w:r>
             <w:r>
               <w:rPr>
@@ -1424,7 +1640,7 @@
                 <w:noProof/>
                 <w:webHidden/>
               </w:rPr>
-              <w:instrText xml:space="preserve"> PAGEREF _Toc356300505 \h </w:instrText>
+              <w:instrText xml:space="preserve"> PAGEREF _Toc357172400 \h </w:instrText>
             </w:r>
             <w:r>
               <w:rPr>
@@ -1444,7 +1660,7 @@
                 <w:noProof/>
                 <w:webHidden/>
               </w:rPr>
-              <w:t>8</w:t>
+              <w:t>9</w:t>
             </w:r>
             <w:r>
               <w:rPr>
@@ -1467,13 +1683,13 @@
               <w:lang w:eastAsia="nl-NL"/>
             </w:rPr>
           </w:pPr>
-          <w:hyperlink w:anchor="_Toc356300506" w:history="1">
+          <w:hyperlink w:anchor="_Toc357172401" w:history="1">
             <w:r>
               <w:rPr>
                 <w:rStyle w:val="Hyperlink"/>
                 <w:noProof/>
               </w:rPr>
-              <w:t>7.4.2 Home (V1)</w:t>
+              <w:t>8.4.2 Home (V1)</w:t>
             </w:r>
             <w:r>
               <w:rPr>
@@ -1494,7 +1710,7 @@
                 <w:noProof/>
                 <w:webHidden/>
               </w:rPr>
-              <w:instrText xml:space="preserve"> PAGEREF _Toc356300506 \h </w:instrText>
+              <w:instrText xml:space="preserve"> PAGEREF _Toc357172401 \h </w:instrText>
             </w:r>
             <w:r>
               <w:rPr>
@@ -1514,7 +1730,7 @@
                 <w:noProof/>
                 <w:webHidden/>
               </w:rPr>
-              <w:t>8</w:t>
+              <w:t>9</w:t>
             </w:r>
             <w:r>
               <w:rPr>
@@ -1537,13 +1753,13 @@
               <w:lang w:eastAsia="nl-NL"/>
             </w:rPr>
           </w:pPr>
-          <w:hyperlink w:anchor="_Toc356300507" w:history="1">
+          <w:hyperlink w:anchor="_Toc357172402" w:history="1">
             <w:r>
               <w:rPr>
                 <w:rStyle w:val="Hyperlink"/>
                 <w:noProof/>
               </w:rPr>
-              <w:t>7.5 Gespreksverslagen</w:t>
+              <w:t>8.5 Testresultaten</w:t>
             </w:r>
             <w:r>
               <w:rPr>
@@ -1564,7 +1780,7 @@
                 <w:noProof/>
                 <w:webHidden/>
               </w:rPr>
-              <w:instrText xml:space="preserve"> PAGEREF _Toc356300507 \h </w:instrText>
+              <w:instrText xml:space="preserve"> PAGEREF _Toc357172402 \h </w:instrText>
             </w:r>
             <w:r>
               <w:rPr>
@@ -1584,7 +1800,7 @@
                 <w:noProof/>
                 <w:webHidden/>
               </w:rPr>
-              <w:t>8</w:t>
+              <w:t>9</w:t>
             </w:r>
             <w:r>
               <w:rPr>
@@ -1607,13 +1823,13 @@
               <w:lang w:eastAsia="nl-NL"/>
             </w:rPr>
           </w:pPr>
-          <w:hyperlink w:anchor="_Toc356300508" w:history="1">
+          <w:hyperlink w:anchor="_Toc357172403" w:history="1">
             <w:r>
               <w:rPr>
                 <w:rStyle w:val="Hyperlink"/>
                 <w:noProof/>
               </w:rPr>
-              <w:t>7.5.1 Coachgesprek 1</w:t>
+              <w:t>8.5.1 Testresultaat 1</w:t>
             </w:r>
             <w:r>
               <w:rPr>
@@ -1634,7 +1850,7 @@
                 <w:noProof/>
                 <w:webHidden/>
               </w:rPr>
-              <w:instrText xml:space="preserve"> PAGEREF _Toc356300508 \h </w:instrText>
+              <w:instrText xml:space="preserve"> PAGEREF _Toc357172403 \h </w:instrText>
             </w:r>
             <w:r>
               <w:rPr>
@@ -1654,7 +1870,7 @@
                 <w:noProof/>
                 <w:webHidden/>
               </w:rPr>
-              <w:t>8</w:t>
+              <w:t>9</w:t>
             </w:r>
             <w:r>
               <w:rPr>
@@ -1677,13 +1893,13 @@
               <w:lang w:eastAsia="nl-NL"/>
             </w:rPr>
           </w:pPr>
-          <w:hyperlink w:anchor="_Toc356300509" w:history="1">
+          <w:hyperlink w:anchor="_Toc357172404" w:history="1">
             <w:r>
               <w:rPr>
                 <w:rStyle w:val="Hyperlink"/>
                 <w:noProof/>
               </w:rPr>
-              <w:t>7.5.2 Coachgesprek 2</w:t>
+              <w:t>8.5.2 Testresultaat 2</w:t>
             </w:r>
             <w:r>
               <w:rPr>
@@ -1704,7 +1920,7 @@
                 <w:noProof/>
                 <w:webHidden/>
               </w:rPr>
-              <w:instrText xml:space="preserve"> PAGEREF _Toc356300509 \h </w:instrText>
+              <w:instrText xml:space="preserve"> PAGEREF _Toc357172404 \h </w:instrText>
             </w:r>
             <w:r>
               <w:rPr>
@@ -1724,7 +1940,77 @@
                 <w:noProof/>
                 <w:webHidden/>
               </w:rPr>
-              <w:t>8</w:t>
+              <w:t>9</w:t>
+            </w:r>
+            <w:r>
+              <w:rPr>
+                <w:noProof/>
+                <w:webHidden/>
+              </w:rPr>
+              <w:fldChar w:fldCharType="end"/>
+            </w:r>
+          </w:hyperlink>
+        </w:p>
+        <w:p>
+          <w:pPr>
+            <w:pStyle w:val="Inhopg2"/>
+            <w:tabs>
+              <w:tab w:val="right" w:leader="dot" w:pos="9062"/>
+            </w:tabs>
+            <w:rPr>
+              <w:rFonts w:eastAsiaTheme="minorEastAsia"/>
+              <w:noProof/>
+              <w:lang w:eastAsia="nl-NL"/>
+            </w:rPr>
+          </w:pPr>
+          <w:hyperlink w:anchor="_Toc357172405" w:history="1">
+            <w:r>
+              <w:rPr>
+                <w:rStyle w:val="Hyperlink"/>
+                <w:noProof/>
+              </w:rPr>
+              <w:t>8.6 Gespreksverslagen</w:t>
+            </w:r>
+            <w:r>
+              <w:rPr>
+                <w:noProof/>
+                <w:webHidden/>
+              </w:rPr>
+              <w:tab/>
+            </w:r>
+            <w:r>
+              <w:rPr>
+                <w:noProof/>
+                <w:webHidden/>
+              </w:rPr>
+              <w:fldChar w:fldCharType="begin"/>
+            </w:r>
+            <w:r>
+              <w:rPr>
+                <w:noProof/>
+                <w:webHidden/>
+              </w:rPr>
+              <w:instrText xml:space="preserve"> PAGEREF _Toc357172405 \h </w:instrText>
+            </w:r>
+            <w:r>
+              <w:rPr>
+                <w:noProof/>
+                <w:webHidden/>
+              </w:rPr>
+            </w:r>
+            <w:r>
+              <w:rPr>
+                <w:noProof/>
+                <w:webHidden/>
+              </w:rPr>
+              <w:fldChar w:fldCharType="separate"/>
+            </w:r>
+            <w:r>
+              <w:rPr>
+                <w:noProof/>
+                <w:webHidden/>
+              </w:rPr>
+              <w:t>9</w:t>
             </w:r>
             <w:r>
               <w:rPr>
@@ -1747,13 +2033,13 @@
               <w:lang w:eastAsia="nl-NL"/>
             </w:rPr>
           </w:pPr>
-          <w:hyperlink w:anchor="_Toc356300510" w:history="1">
+          <w:hyperlink w:anchor="_Toc357172406" w:history="1">
             <w:r>
               <w:rPr>
                 <w:rStyle w:val="Hyperlink"/>
                 <w:noProof/>
               </w:rPr>
-              <w:t>7.5.3 Opdrachtgevergesprek 1</w:t>
+              <w:t>8.6.1 Coachgesprek 1</w:t>
             </w:r>
             <w:r>
               <w:rPr>
@@ -1774,7 +2060,7 @@
                 <w:noProof/>
                 <w:webHidden/>
               </w:rPr>
-              <w:instrText xml:space="preserve"> PAGEREF _Toc356300510 \h </w:instrText>
+              <w:instrText xml:space="preserve"> PAGEREF _Toc357172406 \h </w:instrText>
             </w:r>
             <w:r>
               <w:rPr>
@@ -1794,7 +2080,7 @@
                 <w:noProof/>
                 <w:webHidden/>
               </w:rPr>
-              <w:t>8</w:t>
+              <w:t>9</w:t>
             </w:r>
             <w:r>
               <w:rPr>
@@ -1817,13 +2103,13 @@
               <w:lang w:eastAsia="nl-NL"/>
             </w:rPr>
           </w:pPr>
-          <w:hyperlink w:anchor="_Toc356300511" w:history="1">
+          <w:hyperlink w:anchor="_Toc357172407" w:history="1">
             <w:r>
               <w:rPr>
                 <w:rStyle w:val="Hyperlink"/>
                 <w:noProof/>
               </w:rPr>
-              <w:t>7.5.4 Opdrachtgevergesprek 2</w:t>
+              <w:t>8.6.2 Coachgesprek 2</w:t>
             </w:r>
             <w:r>
               <w:rPr>
@@ -1844,7 +2130,7 @@
                 <w:noProof/>
                 <w:webHidden/>
               </w:rPr>
-              <w:instrText xml:space="preserve"> PAGEREF _Toc356300511 \h </w:instrText>
+              <w:instrText xml:space="preserve"> PAGEREF _Toc357172407 \h </w:instrText>
             </w:r>
             <w:r>
               <w:rPr>
@@ -1864,7 +2150,147 @@
                 <w:noProof/>
                 <w:webHidden/>
               </w:rPr>
-              <w:t>8</w:t>
+              <w:t>9</w:t>
+            </w:r>
+            <w:r>
+              <w:rPr>
+                <w:noProof/>
+                <w:webHidden/>
+              </w:rPr>
+              <w:fldChar w:fldCharType="end"/>
+            </w:r>
+          </w:hyperlink>
+        </w:p>
+        <w:p>
+          <w:pPr>
+            <w:pStyle w:val="Inhopg3"/>
+            <w:tabs>
+              <w:tab w:val="right" w:leader="dot" w:pos="9062"/>
+            </w:tabs>
+            <w:rPr>
+              <w:rFonts w:eastAsiaTheme="minorEastAsia"/>
+              <w:noProof/>
+              <w:lang w:eastAsia="nl-NL"/>
+            </w:rPr>
+          </w:pPr>
+          <w:hyperlink w:anchor="_Toc357172408" w:history="1">
+            <w:r>
+              <w:rPr>
+                <w:rStyle w:val="Hyperlink"/>
+                <w:noProof/>
+              </w:rPr>
+              <w:t>8.6.3 Opdrachtgevergesprek 1</w:t>
+            </w:r>
+            <w:r>
+              <w:rPr>
+                <w:noProof/>
+                <w:webHidden/>
+              </w:rPr>
+              <w:tab/>
+            </w:r>
+            <w:r>
+              <w:rPr>
+                <w:noProof/>
+                <w:webHidden/>
+              </w:rPr>
+              <w:fldChar w:fldCharType="begin"/>
+            </w:r>
+            <w:r>
+              <w:rPr>
+                <w:noProof/>
+                <w:webHidden/>
+              </w:rPr>
+              <w:instrText xml:space="preserve"> PAGEREF _Toc357172408 \h </w:instrText>
+            </w:r>
+            <w:r>
+              <w:rPr>
+                <w:noProof/>
+                <w:webHidden/>
+              </w:rPr>
+            </w:r>
+            <w:r>
+              <w:rPr>
+                <w:noProof/>
+                <w:webHidden/>
+              </w:rPr>
+              <w:fldChar w:fldCharType="separate"/>
+            </w:r>
+            <w:r>
+              <w:rPr>
+                <w:noProof/>
+                <w:webHidden/>
+              </w:rPr>
+              <w:t>9</w:t>
+            </w:r>
+            <w:r>
+              <w:rPr>
+                <w:noProof/>
+                <w:webHidden/>
+              </w:rPr>
+              <w:fldChar w:fldCharType="end"/>
+            </w:r>
+          </w:hyperlink>
+        </w:p>
+        <w:p>
+          <w:pPr>
+            <w:pStyle w:val="Inhopg3"/>
+            <w:tabs>
+              <w:tab w:val="right" w:leader="dot" w:pos="9062"/>
+            </w:tabs>
+            <w:rPr>
+              <w:rFonts w:eastAsiaTheme="minorEastAsia"/>
+              <w:noProof/>
+              <w:lang w:eastAsia="nl-NL"/>
+            </w:rPr>
+          </w:pPr>
+          <w:hyperlink w:anchor="_Toc357172409" w:history="1">
+            <w:r>
+              <w:rPr>
+                <w:rStyle w:val="Hyperlink"/>
+                <w:noProof/>
+              </w:rPr>
+              <w:t>8.6.4 Opdrachtgevergesprek 2</w:t>
+            </w:r>
+            <w:r>
+              <w:rPr>
+                <w:noProof/>
+                <w:webHidden/>
+              </w:rPr>
+              <w:tab/>
+            </w:r>
+            <w:r>
+              <w:rPr>
+                <w:noProof/>
+                <w:webHidden/>
+              </w:rPr>
+              <w:fldChar w:fldCharType="begin"/>
+            </w:r>
+            <w:r>
+              <w:rPr>
+                <w:noProof/>
+                <w:webHidden/>
+              </w:rPr>
+              <w:instrText xml:space="preserve"> PAGEREF _Toc357172409 \h </w:instrText>
+            </w:r>
+            <w:r>
+              <w:rPr>
+                <w:noProof/>
+                <w:webHidden/>
+              </w:rPr>
+            </w:r>
+            <w:r>
+              <w:rPr>
+                <w:noProof/>
+                <w:webHidden/>
+              </w:rPr>
+              <w:fldChar w:fldCharType="separate"/>
+            </w:r>
+            <w:r>
+              <w:rPr>
+                <w:noProof/>
+                <w:webHidden/>
+              </w:rPr>
+              <w:t>9</w:t>
             </w:r>
             <w:r>
               <w:rPr>
@@ -1887,13 +2313,13 @@
               <w:lang w:eastAsia="nl-NL"/>
             </w:rPr>
           </w:pPr>
-          <w:hyperlink w:anchor="_Toc356300512" w:history="1">
+          <w:hyperlink w:anchor="_Toc357172410" w:history="1">
             <w:r>
               <w:rPr>
                 <w:rStyle w:val="Hyperlink"/>
                 <w:noProof/>
               </w:rPr>
-              <w:t>7.6 Talententest</w:t>
+              <w:t>8.7 Talententest</w:t>
             </w:r>
             <w:r>
               <w:rPr>
@@ -1914,7 +2340,7 @@
                 <w:noProof/>
                 <w:webHidden/>
               </w:rPr>
-              <w:instrText xml:space="preserve"> PAGEREF _Toc356300512 \h </w:instrText>
+              <w:instrText xml:space="preserve"> PAGEREF _Toc357172410 \h </w:instrText>
             </w:r>
             <w:r>
               <w:rPr>
@@ -1934,7 +2360,7 @@
                 <w:noProof/>
                 <w:webHidden/>
               </w:rPr>
-              <w:t>8</w:t>
+              <w:t>9</w:t>
             </w:r>
             <w:r>
               <w:rPr>
@@ -1957,13 +2383,13 @@
               <w:lang w:eastAsia="nl-NL"/>
             </w:rPr>
           </w:pPr>
-          <w:hyperlink w:anchor="_Toc356300513" w:history="1">
+          <w:hyperlink w:anchor="_Toc357172411" w:history="1">
             <w:r>
               <w:rPr>
                 <w:rStyle w:val="Hyperlink"/>
                 <w:noProof/>
               </w:rPr>
-              <w:t>7.6.1 Wouter Roersma</w:t>
+              <w:t>8.7.1 Wouter Roersma</w:t>
             </w:r>
             <w:r>
               <w:rPr>
@@ -1984,7 +2410,7 @@
                 <w:noProof/>
                 <w:webHidden/>
               </w:rPr>
-              <w:instrText xml:space="preserve"> PAGEREF _Toc356300513 \h </w:instrText>
+              <w:instrText xml:space="preserve"> PAGEREF _Toc357172411 \h </w:instrText>
             </w:r>
             <w:r>
               <w:rPr>
@@ -2004,7 +2430,7 @@
                 <w:noProof/>
                 <w:webHidden/>
               </w:rPr>
-              <w:t>8</w:t>
+              <w:t>9</w:t>
             </w:r>
             <w:r>
               <w:rPr>
@@ -2027,13 +2453,13 @@
               <w:lang w:eastAsia="nl-NL"/>
             </w:rPr>
           </w:pPr>
-          <w:hyperlink w:anchor="_Toc356300514" w:history="1">
+          <w:hyperlink w:anchor="_Toc357172412" w:history="1">
             <w:r>
               <w:rPr>
                 <w:rStyle w:val="Hyperlink"/>
                 <w:noProof/>
               </w:rPr>
-              <w:t>7.6.2 Yme van der Graaf</w:t>
+              <w:t>8.7.2 Yme van der Graaf</w:t>
             </w:r>
             <w:r>
               <w:rPr>
@@ -2054,7 +2480,7 @@
                 <w:noProof/>
                 <w:webHidden/>
               </w:rPr>
-              <w:instrText xml:space="preserve"> PAGEREF _Toc356300514 \h </w:instrText>
+              <w:instrText xml:space="preserve"> PAGEREF _Toc357172412 \h </w:instrText>
             </w:r>
             <w:r>
               <w:rPr>
@@ -2074,7 +2500,7 @@
                 <w:noProof/>
                 <w:webHidden/>
               </w:rPr>
-              <w:t>8</w:t>
+              <w:t>9</w:t>
             </w:r>
             <w:r>
               <w:rPr>
@@ -2097,13 +2523,13 @@
               <w:lang w:eastAsia="nl-NL"/>
             </w:rPr>
           </w:pPr>
-          <w:hyperlink w:anchor="_Toc356300515" w:history="1">
+          <w:hyperlink w:anchor="_Toc357172413" w:history="1">
             <w:r>
               <w:rPr>
                 <w:rStyle w:val="Hyperlink"/>
                 <w:noProof/>
               </w:rPr>
-              <w:t>7.6.3 Danny de Jong</w:t>
+              <w:t>8.7.3 Danny de Jong</w:t>
             </w:r>
             <w:r>
               <w:rPr>
@@ -2124,7 +2550,7 @@
                 <w:noProof/>
                 <w:webHidden/>
               </w:rPr>
-              <w:instrText xml:space="preserve"> PAGEREF _Toc356300515 \h </w:instrText>
+              <w:instrText xml:space="preserve"> PAGEREF _Toc357172413 \h </w:instrText>
             </w:r>
             <w:r>
               <w:rPr>
@@ -2144,7 +2570,7 @@
                 <w:noProof/>
                 <w:webHidden/>
               </w:rPr>
-              <w:t>8</w:t>
+              <w:t>9</w:t>
             </w:r>
             <w:r>
               <w:rPr>
@@ -2191,12 +2617,12 @@
         <w:pStyle w:val="Kop1"/>
         <w:spacing w:before="0"/>
       </w:pPr>
-      <w:bookmarkStart w:id="4" w:name="_Toc356300492"/>
+      <w:bookmarkStart w:id="6" w:name="_Toc357172384"/>
       <w:r>
         <w:lastRenderedPageBreak/>
         <w:t>1. Inleiding</w:t>
       </w:r>
-      <w:bookmarkEnd w:id="4"/>
+      <w:bookmarkEnd w:id="6"/>
     </w:p>
     <w:p>
       <w:pPr>
@@ -2256,31 +2682,6 @@
       <w:r>
         <w:t>in de inleiding aangegeven voor welke oplossing/werkwijze is gekozen.</w:t>
       </w:r>
-    </w:p>
-    <w:p>
-      <w:pPr>
-        <w:pStyle w:val="Geenafstand"/>
-      </w:pPr>
-    </w:p>
-    <w:p>
-      <w:pPr>
-        <w:pStyle w:val="Geenafstand"/>
-      </w:pPr>
-    </w:p>
-    <w:p>
-      <w:pPr>
-        <w:pStyle w:val="Kop2"/>
-      </w:pPr>
-      <w:bookmarkStart w:id="5" w:name="_Toc356300493"/>
-      <w:r>
-        <w:t>1.1 Contactgegevens</w:t>
-      </w:r>
-      <w:bookmarkEnd w:id="5"/>
-    </w:p>
-    <w:p>
-      <w:pPr>
-        <w:pStyle w:val="Geenafstand"/>
-      </w:pPr>
       <w:r>
         <w:br w:type="page"/>
       </w:r>
@@ -2289,12 +2690,12 @@
       <w:pPr>
         <w:pStyle w:val="Kop1"/>
       </w:pPr>
-      <w:bookmarkStart w:id="6" w:name="_Toc356300494"/>
+      <w:bookmarkStart w:id="7" w:name="_Toc357172385"/>
       <w:r>
         <w:lastRenderedPageBreak/>
         <w:t>2. Doelstelling</w:t>
       </w:r>
-      <w:bookmarkEnd w:id="6"/>
+      <w:bookmarkEnd w:id="7"/>
     </w:p>
     <w:p>
       <w:pPr>
@@ -2306,11 +2707,11 @@
         <w:pStyle w:val="Kop1"/>
         <w:spacing w:before="0"/>
       </w:pPr>
-      <w:bookmarkStart w:id="7" w:name="_Toc356300495"/>
+      <w:bookmarkStart w:id="8" w:name="_Toc357172386"/>
       <w:r>
         <w:t>3. Programma van eisen (en randvoorwaarden)</w:t>
       </w:r>
-      <w:bookmarkEnd w:id="7"/>
+      <w:bookmarkEnd w:id="8"/>
     </w:p>
     <w:p>
       <w:pPr>
@@ -2322,11 +2723,27 @@
         <w:pStyle w:val="Kop2"/>
         <w:spacing w:before="0"/>
       </w:pPr>
-      <w:bookmarkStart w:id="8" w:name="_Toc356300496"/>
-      <w:r>
-        <w:t>3.1 Functielijst</w:t>
-      </w:r>
-      <w:bookmarkEnd w:id="8"/>
+      <w:bookmarkStart w:id="9" w:name="_Toc357172387"/>
+      <w:r>
+        <w:t>3.1</w:t>
+      </w:r>
+      <w:r>
+        <w:t xml:space="preserve"> Eisen</w:t>
+      </w:r>
+      <w:bookmarkEnd w:id="9"/>
+      <w:r>
+        <w:t xml:space="preserve"> </w:t>
+      </w:r>
+    </w:p>
+    <w:p>
+      <w:pPr>
+        <w:pStyle w:val="Kop2"/>
+      </w:pPr>
+      <w:bookmarkStart w:id="10" w:name="_Toc357172388"/>
+      <w:r>
+        <w:t>3.2 Wensen</w:t>
+      </w:r>
+      <w:bookmarkEnd w:id="10"/>
     </w:p>
     <w:p>
       <w:pPr>
@@ -2338,11 +2755,11 @@
         <w:pStyle w:val="Kop1"/>
         <w:spacing w:before="0"/>
       </w:pPr>
-      <w:bookmarkStart w:id="9" w:name="_Toc356300497"/>
+      <w:bookmarkStart w:id="11" w:name="_Toc357172389"/>
       <w:r>
         <w:t>4. Methoden</w:t>
       </w:r>
-      <w:bookmarkEnd w:id="9"/>
+      <w:bookmarkEnd w:id="11"/>
     </w:p>
     <w:p>
       <w:pPr>
@@ -2354,14 +2771,65 @@
         <w:pStyle w:val="Kop1"/>
         <w:spacing w:before="0"/>
       </w:pPr>
-      <w:bookmarkStart w:id="10" w:name="_Toc356300498"/>
-      <w:r>
-        <w:t xml:space="preserve">5. </w:t>
+      <w:bookmarkStart w:id="12" w:name="_Toc357172390"/>
+      <w:r>
+        <w:t>5. Technisch ontwerp</w:t>
+      </w:r>
+      <w:bookmarkEnd w:id="12"/>
+    </w:p>
+    <w:p>
+      <w:pPr>
+        <w:pStyle w:val="Geenafstand"/>
+      </w:pPr>
+    </w:p>
+    <w:p>
+      <w:pPr>
+        <w:pStyle w:val="Kop2"/>
+        <w:spacing w:before="0"/>
+      </w:pPr>
+      <w:bookmarkStart w:id="13" w:name="_Toc357172391"/>
+      <w:r>
+        <w:t>5.1 Realisatie</w:t>
+      </w:r>
+      <w:bookmarkEnd w:id="13"/>
+    </w:p>
+    <w:p>
+      <w:pPr>
+        <w:pStyle w:val="Geenafstand"/>
+      </w:pPr>
+    </w:p>
+    <w:p>
+      <w:pPr>
+        <w:pStyle w:val="Kop2"/>
+        <w:spacing w:before="0"/>
+      </w:pPr>
+      <w:bookmarkStart w:id="14" w:name="_Toc357172392"/>
+      <w:r>
+        <w:t>5.2 Testprotocol</w:t>
+      </w:r>
+      <w:bookmarkEnd w:id="14"/>
+    </w:p>
+    <w:p>
+      <w:pPr>
+        <w:pStyle w:val="Geenafstand"/>
+      </w:pPr>
+    </w:p>
+    <w:p>
+      <w:pPr>
+        <w:pStyle w:val="Kop1"/>
+        <w:spacing w:before="0"/>
+      </w:pPr>
+      <w:bookmarkStart w:id="15" w:name="_Toc357172393"/>
+      <w:r>
+        <w:t>6</w:t>
+      </w:r>
+      <w:r>
+        <w:t xml:space="preserve">. </w:t>
       </w:r>
       <w:r>
         <w:t>Problemen en oplossingen</w:t>
       </w:r>
-      <w:bookmarkEnd w:id="10"/>
+      <w:bookmarkEnd w:id="15"/>
     </w:p>
     <w:p>
       <w:pPr>
@@ -2456,12 +2924,15 @@
         <w:pStyle w:val="Kop1"/>
         <w:spacing w:before="0"/>
       </w:pPr>
-      <w:bookmarkStart w:id="11" w:name="_Toc356300499"/>
+      <w:bookmarkStart w:id="16" w:name="_Toc357172394"/>
       <w:r>
         <w:lastRenderedPageBreak/>
-        <w:t>6. Conclusie</w:t>
-      </w:r>
-      <w:bookmarkEnd w:id="11"/>
+        <w:t>7</w:t>
+      </w:r>
+      <w:r>
+        <w:t>. Conclusie</w:t>
+      </w:r>
+      <w:bookmarkEnd w:id="16"/>
     </w:p>
     <w:p>
       <w:pPr>
@@ -2529,237 +3000,438 @@
     <w:p>
       <w:pPr>
         <w:pStyle w:val="Kop1"/>
-      </w:pPr>
-      <w:bookmarkStart w:id="12" w:name="_Toc356300500"/>
-      <w:r>
+        <w:rPr>
+          <w:lang w:val="en-GB"/>
+        </w:rPr>
+      </w:pPr>
+      <w:bookmarkStart w:id="17" w:name="_Toc357172395"/>
+      <w:r>
+        <w:rPr>
+          <w:lang w:val="en-GB"/>
+        </w:rPr>
         <w:lastRenderedPageBreak/>
-        <w:t>7</w:t>
-      </w:r>
-      <w:r>
-        <w:t>. Bijlagen</w:t>
-      </w:r>
-      <w:bookmarkEnd w:id="12"/>
-    </w:p>
-    <w:p>
-      <w:pPr>
-        <w:pStyle w:val="Geenafstand"/>
+        <w:t>I</w:t>
+      </w:r>
+      <w:r>
+        <w:rPr>
+          <w:lang w:val="en-GB"/>
+        </w:rPr>
+        <w:t xml:space="preserve">. </w:t>
+      </w:r>
+      <w:proofErr w:type="spellStart"/>
+      <w:r>
+        <w:rPr>
+          <w:lang w:val="en-GB"/>
+        </w:rPr>
+        <w:t>Bijlagen</w:t>
+      </w:r>
+      <w:bookmarkEnd w:id="17"/>
+      <w:proofErr w:type="spellEnd"/>
+    </w:p>
+    <w:p>
+      <w:pPr>
+        <w:pStyle w:val="Geenafstand"/>
+        <w:rPr>
+          <w:lang w:val="en-GB"/>
+        </w:rPr>
       </w:pPr>
     </w:p>
     <w:p>
       <w:pPr>
         <w:pStyle w:val="Kop2"/>
-      </w:pPr>
-      <w:bookmarkStart w:id="13" w:name="_Toc356300501"/>
-      <w:r>
-        <w:t xml:space="preserve">7.1 </w:t>
-      </w:r>
-      <w:r>
+        <w:rPr>
+          <w:lang w:val="en-GB"/>
+        </w:rPr>
+      </w:pPr>
+      <w:bookmarkStart w:id="18" w:name="_Toc357172396"/>
+      <w:r>
+        <w:rPr>
+          <w:lang w:val="en-GB"/>
+        </w:rPr>
+        <w:t>I.I</w:t>
+      </w:r>
+      <w:r>
+        <w:rPr>
+          <w:lang w:val="en-GB"/>
+        </w:rPr>
+        <w:t xml:space="preserve"> </w:t>
+      </w:r>
+      <w:r>
+        <w:rPr>
+          <w:lang w:val="en-GB"/>
+        </w:rPr>
         <w:t>Planning</w:t>
       </w:r>
-      <w:bookmarkEnd w:id="13"/>
+      <w:bookmarkEnd w:id="18"/>
     </w:p>
     <w:p>
       <w:pPr>
         <w:pStyle w:val="Kop2"/>
-      </w:pPr>
-      <w:bookmarkStart w:id="14" w:name="_Toc356300502"/>
-      <w:r>
-        <w:t xml:space="preserve">7.2 </w:t>
+        <w:rPr>
+          <w:lang w:val="en-GB"/>
+        </w:rPr>
+      </w:pPr>
+      <w:bookmarkStart w:id="19" w:name="_Toc357172397"/>
+      <w:r>
+        <w:rPr>
+          <w:lang w:val="en-GB"/>
+        </w:rPr>
+        <w:t>I.II</w:t>
+      </w:r>
+      <w:r>
+        <w:rPr>
+          <w:lang w:val="en-GB"/>
+        </w:rPr>
+        <w:t xml:space="preserve"> </w:t>
+      </w:r>
+      <w:r>
+        <w:rPr>
+          <w:lang w:val="en-GB"/>
+        </w:rPr>
+        <w:t>Use Case Diagram</w:t>
+      </w:r>
+      <w:bookmarkEnd w:id="19"/>
+    </w:p>
+    <w:p>
+      <w:pPr>
+        <w:pStyle w:val="Kop2"/>
+      </w:pPr>
+      <w:bookmarkStart w:id="20" w:name="_Toc357172398"/>
+      <w:r>
+        <w:t>I.III</w:t>
+      </w:r>
+      <w:r>
+        <w:t xml:space="preserve"> </w:t>
+      </w:r>
+      <w:r>
+        <w:t>Data-analyse</w:t>
+      </w:r>
+      <w:bookmarkEnd w:id="20"/>
+    </w:p>
+    <w:p>
+      <w:pPr>
+        <w:pStyle w:val="Kop2"/>
+      </w:pPr>
+      <w:bookmarkStart w:id="21" w:name="_Toc357172399"/>
+      <w:r>
+        <w:t>I.IV</w:t>
+      </w:r>
+      <w:r>
+        <w:t xml:space="preserve"> </w:t>
+      </w:r>
+      <w:r>
+        <w:t>Schetsen</w:t>
+      </w:r>
+      <w:bookmarkEnd w:id="21"/>
+    </w:p>
+    <w:p>
+      <w:pPr>
+        <w:pStyle w:val="Kop3"/>
+      </w:pPr>
+      <w:bookmarkStart w:id="22" w:name="_Toc357172400"/>
+      <w:r>
+        <w:t>I.IV.I</w:t>
+      </w:r>
+      <w:r>
+        <w:t xml:space="preserve"> </w:t>
+      </w:r>
+      <w:r>
+        <w:t>Login (V1)</w:t>
+      </w:r>
+      <w:bookmarkEnd w:id="22"/>
+    </w:p>
+    <w:p>
+      <w:pPr>
+        <w:pStyle w:val="Kop3"/>
+        <w:rPr>
+          <w:lang w:val="en-GB"/>
+        </w:rPr>
+      </w:pPr>
+      <w:bookmarkStart w:id="23" w:name="_Toc357172401"/>
+      <w:r>
+        <w:rPr>
+          <w:lang w:val="en-GB"/>
+        </w:rPr>
+        <w:t>I.IV.II</w:t>
+      </w:r>
+      <w:r>
+        <w:rPr>
+          <w:lang w:val="en-GB"/>
+        </w:rPr>
+        <w:t xml:space="preserve"> </w:t>
+      </w:r>
+      <w:r>
+        <w:rPr>
+          <w:lang w:val="en-GB"/>
+        </w:rPr>
+        <w:t>Home (V</w:t>
+      </w:r>
+      <w:r>
+        <w:rPr>
+          <w:lang w:val="en-GB"/>
+        </w:rPr>
+        <w:t>1</w:t>
+      </w:r>
+      <w:r>
+        <w:rPr>
+          <w:lang w:val="en-GB"/>
+        </w:rPr>
+        <w:t>)</w:t>
+      </w:r>
+      <w:bookmarkEnd w:id="23"/>
+    </w:p>
+    <w:p>
+      <w:pPr>
+        <w:pStyle w:val="Kop2"/>
+      </w:pPr>
+      <w:bookmarkStart w:id="24" w:name="_Toc357172402"/>
+      <w:r>
+        <w:t>I.V</w:t>
+      </w:r>
+      <w:r>
+        <w:t xml:space="preserve"> Testresultaten</w:t>
+      </w:r>
+      <w:bookmarkEnd w:id="24"/>
+    </w:p>
+    <w:p>
+      <w:pPr>
+        <w:pStyle w:val="Kop3"/>
+      </w:pPr>
+      <w:bookmarkStart w:id="25" w:name="_Toc357172403"/>
+      <w:r>
+        <w:t>I.V.I</w:t>
+      </w:r>
+      <w:r>
+        <w:t xml:space="preserve"> Testresultaat 1</w:t>
+      </w:r>
+      <w:bookmarkEnd w:id="25"/>
+    </w:p>
+    <w:p>
+      <w:pPr>
+        <w:pStyle w:val="Kop3"/>
+      </w:pPr>
+      <w:bookmarkStart w:id="26" w:name="_Toc357172404"/>
+      <w:r>
+        <w:t>I.V.II</w:t>
+      </w:r>
+      <w:r>
+        <w:t xml:space="preserve"> Testresultaat 2</w:t>
+      </w:r>
+      <w:bookmarkEnd w:id="26"/>
+    </w:p>
+    <w:p>
+      <w:pPr>
+        <w:pStyle w:val="Kop2"/>
+      </w:pPr>
+      <w:bookmarkStart w:id="27" w:name="_Toc357172405"/>
+      <w:r>
+        <w:t>I</w:t>
+      </w:r>
+      <w:r>
+        <w:t>.</w:t>
+      </w:r>
+      <w:r>
+        <w:t>VI</w:t>
+      </w:r>
+      <w:r>
+        <w:t xml:space="preserve"> </w:t>
+      </w:r>
+      <w:r>
+        <w:t>Gespreksverslagen</w:t>
+      </w:r>
+      <w:bookmarkEnd w:id="27"/>
+    </w:p>
+    <w:p>
+      <w:pPr>
+        <w:pStyle w:val="Kop3"/>
+      </w:pPr>
+      <w:bookmarkStart w:id="28" w:name="_Toc357172406"/>
+      <w:r>
+        <w:t>I</w:t>
+      </w:r>
+      <w:r>
+        <w:t>.</w:t>
+      </w:r>
+      <w:r>
+        <w:t>VI.I</w:t>
+      </w:r>
+      <w:r>
+        <w:t xml:space="preserve"> </w:t>
+      </w:r>
+      <w:r>
+        <w:t>Coachgesprek 1</w:t>
+      </w:r>
+      <w:bookmarkEnd w:id="28"/>
+    </w:p>
+    <w:p>
+      <w:pPr>
+        <w:pStyle w:val="Kop3"/>
+      </w:pPr>
+      <w:bookmarkStart w:id="29" w:name="_Toc357172407"/>
+      <w:r>
+        <w:t>I.VI</w:t>
+      </w:r>
+      <w:r>
+        <w:t>.</w:t>
+      </w:r>
+      <w:r>
+        <w:t>II</w:t>
+      </w:r>
+      <w:r>
+        <w:t xml:space="preserve"> </w:t>
+      </w:r>
+      <w:r>
+        <w:t>Coachgesprek 2</w:t>
+      </w:r>
+      <w:bookmarkEnd w:id="29"/>
+    </w:p>
+    <w:p>
+      <w:pPr>
+        <w:pStyle w:val="Kop3"/>
+      </w:pPr>
+      <w:bookmarkStart w:id="30" w:name="_Toc357172408"/>
+      <w:r>
+        <w:t>I</w:t>
+      </w:r>
+      <w:r>
+        <w:t>.</w:t>
+      </w:r>
+      <w:r>
+        <w:t>VI.III</w:t>
+      </w:r>
+      <w:r>
+        <w:t xml:space="preserve"> </w:t>
+      </w:r>
+      <w:r>
+        <w:t>Opdrachtgevergesprek 1</w:t>
+      </w:r>
+      <w:bookmarkEnd w:id="30"/>
+    </w:p>
+    <w:p>
+      <w:pPr>
+        <w:pStyle w:val="Kop3"/>
+      </w:pPr>
+      <w:bookmarkStart w:id="31" w:name="_Toc357172409"/>
+      <w:r>
+        <w:t>I</w:t>
+      </w:r>
+      <w:r>
+        <w:t>.</w:t>
+      </w:r>
+      <w:r>
+        <w:t>VI.IV</w:t>
+      </w:r>
+      <w:r>
+        <w:t xml:space="preserve"> </w:t>
+      </w:r>
+      <w:r>
+        <w:t>Opdrachtgevergesprek 2</w:t>
+      </w:r>
+      <w:bookmarkEnd w:id="31"/>
+    </w:p>
+    <w:p>
+      <w:pPr>
+        <w:pStyle w:val="Kop2"/>
+      </w:pPr>
+      <w:bookmarkStart w:id="32" w:name="_Toc357172410"/>
+      <w:r>
+        <w:t>I</w:t>
+      </w:r>
+      <w:r>
+        <w:t>.</w:t>
+      </w:r>
+      <w:r>
+        <w:t>VII</w:t>
+      </w:r>
+      <w:r>
+        <w:t xml:space="preserve"> </w:t>
+      </w:r>
+      <w:r>
+        <w:t>Talententest</w:t>
+      </w:r>
+      <w:bookmarkEnd w:id="32"/>
+    </w:p>
+    <w:p>
+      <w:pPr>
+        <w:pStyle w:val="Kop3"/>
+      </w:pPr>
+      <w:bookmarkStart w:id="33" w:name="_Toc357172411"/>
+      <w:r>
+        <w:t>I</w:t>
+      </w:r>
+      <w:r>
+        <w:t>.</w:t>
+      </w:r>
+      <w:r>
+        <w:t>VII.I</w:t>
+      </w:r>
+      <w:r>
+        <w:t xml:space="preserve"> </w:t>
+      </w:r>
+      <w:r>
+        <w:t xml:space="preserve">Wouter </w:t>
       </w:r>
       <w:proofErr w:type="spellStart"/>
       <w:r>
-        <w:t>Use</w:t>
-      </w:r>
+        <w:t>Roersma</w:t>
+      </w:r>
+      <w:bookmarkEnd w:id="33"/>
       <w:proofErr w:type="spellEnd"/>
-      <w:r>
-        <w:t xml:space="preserve"> Case Diagram</w:t>
-      </w:r>
-      <w:bookmarkEnd w:id="14"/>
-    </w:p>
-    <w:p>
-      <w:pPr>
-        <w:pStyle w:val="Kop2"/>
-      </w:pPr>
-      <w:bookmarkStart w:id="15" w:name="_Toc356300503"/>
-      <w:r>
-        <w:t xml:space="preserve">7.3 </w:t>
-      </w:r>
-      <w:r>
-        <w:t>Data-analyse</w:t>
-      </w:r>
-      <w:bookmarkEnd w:id="15"/>
-    </w:p>
-    <w:p>
-      <w:pPr>
-        <w:pStyle w:val="Kop2"/>
-      </w:pPr>
-      <w:bookmarkStart w:id="16" w:name="_Toc356300504"/>
-      <w:r>
-        <w:t xml:space="preserve">7.4 </w:t>
-      </w:r>
-      <w:r>
-        <w:t>Schetsen</w:t>
-      </w:r>
-      <w:bookmarkEnd w:id="16"/>
     </w:p>
     <w:p>
       <w:pPr>
         <w:pStyle w:val="Kop3"/>
       </w:pPr>
-      <w:bookmarkStart w:id="17" w:name="_Toc356300505"/>
-      <w:r>
-        <w:t xml:space="preserve">7.4.1 </w:t>
-      </w:r>
-      <w:r>
-        <w:t>Login (V1)</w:t>
-      </w:r>
-      <w:bookmarkEnd w:id="17"/>
+      <w:bookmarkStart w:id="34" w:name="_Toc357172412"/>
+      <w:r>
+        <w:t>I</w:t>
+      </w:r>
+      <w:r>
+        <w:t>.</w:t>
+      </w:r>
+      <w:r>
+        <w:t>VII.II</w:t>
+      </w:r>
+      <w:r>
+        <w:t xml:space="preserve"> </w:t>
+      </w:r>
+      <w:proofErr w:type="spellStart"/>
+      <w:r>
+        <w:t>Yme</w:t>
+      </w:r>
+      <w:proofErr w:type="spellEnd"/>
+      <w:r>
+        <w:t xml:space="preserve"> van der Graaf</w:t>
+      </w:r>
+      <w:bookmarkEnd w:id="34"/>
     </w:p>
     <w:p>
       <w:pPr>
         <w:pStyle w:val="Kop3"/>
       </w:pPr>
-      <w:bookmarkStart w:id="18" w:name="_Toc356300506"/>
-      <w:r>
-        <w:t xml:space="preserve">7.4.2 </w:t>
-      </w:r>
-      <w:r>
-        <w:t>Home (V</w:t>
-      </w:r>
-      <w:r>
-        <w:t>1</w:t>
-      </w:r>
-      <w:r>
-        <w:t>)</w:t>
-      </w:r>
-      <w:bookmarkEnd w:id="18"/>
-    </w:p>
-    <w:p>
-      <w:pPr>
-        <w:pStyle w:val="Kop2"/>
-      </w:pPr>
-      <w:bookmarkStart w:id="19" w:name="_Toc356300507"/>
-      <w:r>
-        <w:t xml:space="preserve">7.5 </w:t>
-      </w:r>
-      <w:r>
-        <w:t>Gespreksverslagen</w:t>
-      </w:r>
-      <w:bookmarkEnd w:id="19"/>
-    </w:p>
-    <w:p>
-      <w:pPr>
-        <w:pStyle w:val="Kop3"/>
-      </w:pPr>
-      <w:bookmarkStart w:id="20" w:name="_Toc356300508"/>
-      <w:r>
-        <w:t xml:space="preserve">7.5.1 </w:t>
-      </w:r>
-      <w:r>
-        <w:t>Coachgesprek 1</w:t>
-      </w:r>
-      <w:bookmarkEnd w:id="20"/>
-    </w:p>
-    <w:p>
-      <w:pPr>
-        <w:pStyle w:val="Kop3"/>
-      </w:pPr>
-      <w:bookmarkStart w:id="21" w:name="_Toc356300509"/>
-      <w:r>
-        <w:t xml:space="preserve">7.5.2 </w:t>
-      </w:r>
-      <w:r>
-        <w:t>Coachgesprek 2</w:t>
-      </w:r>
-      <w:bookmarkEnd w:id="21"/>
-    </w:p>
-    <w:p>
-      <w:pPr>
-        <w:pStyle w:val="Kop3"/>
-      </w:pPr>
-      <w:bookmarkStart w:id="22" w:name="_Toc356300510"/>
-      <w:r>
-        <w:t xml:space="preserve">7.5.3 </w:t>
-      </w:r>
-      <w:r>
-        <w:t>Opdrachtgevergesprek 1</w:t>
-      </w:r>
-      <w:bookmarkEnd w:id="22"/>
-    </w:p>
-    <w:p>
-      <w:pPr>
-        <w:pStyle w:val="Kop3"/>
-      </w:pPr>
-      <w:bookmarkStart w:id="23" w:name="_Toc356300511"/>
-      <w:r>
-        <w:t xml:space="preserve">7.5.4 </w:t>
-      </w:r>
-      <w:r>
-        <w:t>Opdrachtgevergesprek 2</w:t>
-      </w:r>
-      <w:bookmarkEnd w:id="23"/>
-    </w:p>
-    <w:p>
-      <w:pPr>
-        <w:pStyle w:val="Kop2"/>
-      </w:pPr>
-      <w:bookmarkStart w:id="24" w:name="_Toc356300512"/>
-      <w:r>
-        <w:t xml:space="preserve">7.6 </w:t>
-      </w:r>
-      <w:r>
-        <w:t>Talententest</w:t>
-      </w:r>
-      <w:bookmarkEnd w:id="24"/>
-    </w:p>
-    <w:p>
-      <w:pPr>
-        <w:pStyle w:val="Kop3"/>
-      </w:pPr>
-      <w:bookmarkStart w:id="25" w:name="_Toc356300513"/>
-      <w:r>
-        <w:t xml:space="preserve">7.6.1 </w:t>
-      </w:r>
-      <w:r>
-        <w:t xml:space="preserve">Wouter </w:t>
-      </w:r>
-      <w:proofErr w:type="spellStart"/>
-      <w:r>
-        <w:t>Roersma</w:t>
-      </w:r>
-      <w:bookmarkEnd w:id="25"/>
-      <w:proofErr w:type="spellEnd"/>
-    </w:p>
-    <w:p>
-      <w:pPr>
-        <w:pStyle w:val="Kop3"/>
-      </w:pPr>
-      <w:bookmarkStart w:id="26" w:name="_Toc356300514"/>
-      <w:r>
-        <w:t xml:space="preserve">7.6.2 </w:t>
-      </w:r>
-      <w:proofErr w:type="spellStart"/>
-      <w:r>
-        <w:t>Yme</w:t>
-      </w:r>
-      <w:proofErr w:type="spellEnd"/>
-      <w:r>
-        <w:t xml:space="preserve"> van der Graaf</w:t>
-      </w:r>
-      <w:bookmarkEnd w:id="26"/>
-    </w:p>
-    <w:p>
-      <w:pPr>
-        <w:pStyle w:val="Kop3"/>
-      </w:pPr>
-      <w:bookmarkStart w:id="27" w:name="_Toc356300515"/>
-      <w:r>
-        <w:t xml:space="preserve">7.6.3 </w:t>
+      <w:bookmarkStart w:id="35" w:name="_Toc357172413"/>
+      <w:r>
+        <w:t>I</w:t>
+      </w:r>
+      <w:r>
+        <w:t>.</w:t>
+      </w:r>
+      <w:r>
+        <w:t>VII</w:t>
+      </w:r>
+      <w:r>
+        <w:t>.</w:t>
+      </w:r>
+      <w:r>
+        <w:t>III</w:t>
+      </w:r>
+      <w:r>
+        <w:t xml:space="preserve"> </w:t>
       </w:r>
       <w:r>
         <w:t>Danny de Jong</w:t>
       </w:r>
-      <w:bookmarkEnd w:id="27"/>
+      <w:bookmarkEnd w:id="35"/>
     </w:p>
     <w:p>
       <w:pPr>
@@ -2885,7 +3557,7 @@
             <w:rPr>
               <w:noProof/>
             </w:rPr>
-            <w:t>6</w:t>
+            <w:t>8</w:t>
           </w:r>
         </w:fldSimple>
       </w:p>
@@ -4333,7 +5005,7 @@
 </file>
 
 <file path=customXml/itemProps1.xml><?xml version="1.0" encoding="utf-8"?>
-<ds:datastoreItem xmlns:ds="http://schemas.openxmlformats.org/officeDocument/2006/customXml" ds:itemID="{D55230E0-23E5-41DD-B840-60A9B9D9C13C}">
+<ds:datastoreItem xmlns:ds="http://schemas.openxmlformats.org/officeDocument/2006/customXml" ds:itemID="{88267EED-9D69-448C-8391-A228F96903D0}">
   <ds:schemaRefs>
     <ds:schemaRef ds:uri="http://schemas.openxmlformats.org/officeDocument/2006/bibliography"/>
   </ds:schemaRefs>

</xml_diff>